<commit_message>
Documentación: BOM list & T10
</commit_message>
<xml_diff>
--- a/Documentation/T09_Describir su proyecto en PDF.docx
+++ b/Documentation/T09_Describir su proyecto en PDF.docx
@@ -1,6 +1,6 @@
 
 <file path=word/document.xml><?xml version="1.0" encoding="utf-8"?>
-<w:document xmlns:wpc="http://schemas.microsoft.com/office/word/2010/wordprocessingCanvas" xmlns:cx="http://schemas.microsoft.com/office/drawing/2014/chartex" xmlns:cx1="http://schemas.microsoft.com/office/drawing/2015/9/8/chartex" xmlns:cx2="http://schemas.microsoft.com/office/drawing/2015/10/21/chartex" xmlns:cx3="http://schemas.microsoft.com/office/drawing/2016/5/9/chartex" xmlns:cx4="http://schemas.microsoft.com/office/drawing/2016/5/10/chartex" xmlns:cx5="http://schemas.microsoft.com/office/drawing/2016/5/11/chartex" xmlns:cx6="http://schemas.microsoft.com/office/drawing/2016/5/12/chartex" xmlns:cx7="http://schemas.microsoft.com/office/drawing/2016/5/13/chartex" xmlns:cx8="http://schemas.microsoft.com/office/drawing/2016/5/14/chartex" xmlns:mc="http://schemas.openxmlformats.org/markup-compatibility/2006" xmlns:aink="http://schemas.microsoft.com/office/drawing/2016/ink" xmlns:am3d="http://schemas.microsoft.com/office/drawing/2017/model3d" xmlns:o="urn:schemas-microsoft-com:office:office" xmlns:r="http://schemas.openxmlformats.org/officeDocument/2006/relationships" xmlns:m="http://schemas.openxmlformats.org/officeDocument/2006/math" xmlns:v="urn:schemas-microsoft-com:vml" xmlns:wp14="http://schemas.microsoft.com/office/word/2010/wordprocessingDrawing" xmlns:wp="http://schemas.openxmlformats.org/drawingml/2006/wordprocessingDrawing" xmlns:w10="urn:schemas-microsoft-com:office:word" xmlns:w="http://schemas.openxmlformats.org/wordprocessingml/2006/main" xmlns:w14="http://schemas.microsoft.com/office/word/2010/wordml" xmlns:w15="http://schemas.microsoft.com/office/word/2012/wordml" xmlns:w16cex="http://schemas.microsoft.com/office/word/2018/wordml/cex" xmlns:w16cid="http://schemas.microsoft.com/office/word/2016/wordml/cid" xmlns:w16="http://schemas.microsoft.com/office/word/2018/wordml" xmlns:w16se="http://schemas.microsoft.com/office/word/2015/wordml/symex" xmlns:wpg="http://schemas.microsoft.com/office/word/2010/wordprocessingGroup" xmlns:wpi="http://schemas.microsoft.com/office/word/2010/wordprocessingInk" xmlns:wne="http://schemas.microsoft.com/office/word/2006/wordml" xmlns:wps="http://schemas.microsoft.com/office/word/2010/wordprocessingShape" mc:Ignorable="w14 w15 w16se w16cid w16 w16cex wp14">
+<w:document xmlns:wpc="http://schemas.microsoft.com/office/word/2010/wordprocessingCanvas" xmlns:cx="http://schemas.microsoft.com/office/drawing/2014/chartex" xmlns:cx1="http://schemas.microsoft.com/office/drawing/2015/9/8/chartex" xmlns:cx2="http://schemas.microsoft.com/office/drawing/2015/10/21/chartex" xmlns:cx3="http://schemas.microsoft.com/office/drawing/2016/5/9/chartex" xmlns:cx4="http://schemas.microsoft.com/office/drawing/2016/5/10/chartex" xmlns:cx5="http://schemas.microsoft.com/office/drawing/2016/5/11/chartex" xmlns:cx6="http://schemas.microsoft.com/office/drawing/2016/5/12/chartex" xmlns:cx7="http://schemas.microsoft.com/office/drawing/2016/5/13/chartex" xmlns:cx8="http://schemas.microsoft.com/office/drawing/2016/5/14/chartex" xmlns:mc="http://schemas.openxmlformats.org/markup-compatibility/2006" xmlns:aink="http://schemas.microsoft.com/office/drawing/2016/ink" xmlns:am3d="http://schemas.microsoft.com/office/drawing/2017/model3d" xmlns:o="urn:schemas-microsoft-com:office:office" xmlns:r="http://schemas.openxmlformats.org/officeDocument/2006/relationships" xmlns:m="http://schemas.openxmlformats.org/officeDocument/2006/math" xmlns:v="urn:schemas-microsoft-com:vml" xmlns:wp14="http://schemas.microsoft.com/office/word/2010/wordprocessingDrawing" xmlns:wp="http://schemas.openxmlformats.org/drawingml/2006/wordprocessingDrawing" xmlns:w10="urn:schemas-microsoft-com:office:word" xmlns:w="http://schemas.openxmlformats.org/wordprocessingml/2006/main" xmlns:w14="http://schemas.microsoft.com/office/word/2010/wordml" xmlns:w15="http://schemas.microsoft.com/office/word/2012/wordml" xmlns:w16cid="http://schemas.microsoft.com/office/word/2016/wordml/cid" xmlns:w16se="http://schemas.microsoft.com/office/word/2015/wordml/symex" xmlns:wpg="http://schemas.microsoft.com/office/word/2010/wordprocessingGroup" xmlns:wpi="http://schemas.microsoft.com/office/word/2010/wordprocessingInk" xmlns:wne="http://schemas.microsoft.com/office/word/2006/wordml" xmlns:wps="http://schemas.microsoft.com/office/word/2010/wordprocessingShape" mc:Ignorable="w14 w15 w16se w16cid wp14">
   <w:body>
     <w:p>
       <w:pPr>
@@ -168,7 +168,13 @@
           </w:tcPr>
           <w:p>
             <w:r>
-              <w:t>E-mail: avalosavalos04@gmail.com</w:t>
+              <w:t xml:space="preserve">E-mail: </w:t>
+            </w:r>
+            <w:r>
+              <w:t>Bruno</w:t>
+            </w:r>
+            <w:r>
+              <w:t>avalos04@gmail.com</w:t>
             </w:r>
           </w:p>
         </w:tc>
@@ -710,29 +716,13 @@
         <w:jc w:val="both"/>
       </w:pPr>
       <w:r>
-        <w:t xml:space="preserve">El diseño de la tarjeta esta pensado para el control de un sistema automatizado, este sistema es controlado mediante un sistema, este sistema esta conformado por un STM32F103C8, de </w:t>
-      </w:r>
-      <w:proofErr w:type="spellStart"/>
-      <w:r>
-        <w:t>STElectronics</w:t>
-      </w:r>
-      <w:proofErr w:type="spellEnd"/>
-      <w:r>
-        <w:t xml:space="preserve">, es alimentado mediante un REG117 un regulador lineal SMT, los </w:t>
+        <w:t xml:space="preserve">El diseño de la tarjeta esta pensado para el control de un sistema automatizado, este sistema es controlado mediante un sistema, este sistema esta conformado por un STM32F103C8, de STElectronics, es alimentado mediante un REG117 un regulador lineal SMT, los </w:t>
       </w:r>
       <w:r>
         <w:t>módulos</w:t>
       </w:r>
       <w:r>
-        <w:t xml:space="preserve"> principales de este diseño son los drivers de corriente constante de los motores a pasos, estos drivers moverán motores NEMA 23, estos drivers son los DRV8825; los drivers permiten obtener un buen nivel de torque y una corriente constante en los motores, además de permitir la colocación de los drivers en </w:t>
-      </w:r>
-      <w:proofErr w:type="spellStart"/>
-      <w:r>
-        <w:t>Standbye</w:t>
-      </w:r>
-      <w:proofErr w:type="spellEnd"/>
-      <w:r>
-        <w:t xml:space="preserve"> cuando no estén en uso, además de tener una </w:t>
+        <w:t xml:space="preserve"> principales de este diseño son los drivers de corriente constante de los motores a pasos, estos drivers moverán motores NEMA 23, estos drivers son los DRV8825; los drivers permiten obtener un buen nivel de torque y una corriente constante en los motores, además de permitir la colocación de los drivers en Standbye cuando no estén en uso, además de tener una </w:t>
       </w:r>
       <w:r>
         <w:t xml:space="preserve">resolución de </w:t>
@@ -914,7 +904,7 @@
 </file>
 
 <file path=word/endnotes.xml><?xml version="1.0" encoding="utf-8"?>
-<w:endnotes xmlns:wpc="http://schemas.microsoft.com/office/word/2010/wordprocessingCanvas" xmlns:cx="http://schemas.microsoft.com/office/drawing/2014/chartex" xmlns:cx1="http://schemas.microsoft.com/office/drawing/2015/9/8/chartex" xmlns:cx2="http://schemas.microsoft.com/office/drawing/2015/10/21/chartex" xmlns:cx3="http://schemas.microsoft.com/office/drawing/2016/5/9/chartex" xmlns:cx4="http://schemas.microsoft.com/office/drawing/2016/5/10/chartex" xmlns:cx5="http://schemas.microsoft.com/office/drawing/2016/5/11/chartex" xmlns:cx6="http://schemas.microsoft.com/office/drawing/2016/5/12/chartex" xmlns:cx7="http://schemas.microsoft.com/office/drawing/2016/5/13/chartex" xmlns:cx8="http://schemas.microsoft.com/office/drawing/2016/5/14/chartex" xmlns:mc="http://schemas.openxmlformats.org/markup-compatibility/2006" xmlns:aink="http://schemas.microsoft.com/office/drawing/2016/ink" xmlns:am3d="http://schemas.microsoft.com/office/drawing/2017/model3d" xmlns:o="urn:schemas-microsoft-com:office:office" xmlns:r="http://schemas.openxmlformats.org/officeDocument/2006/relationships" xmlns:m="http://schemas.openxmlformats.org/officeDocument/2006/math" xmlns:v="urn:schemas-microsoft-com:vml" xmlns:wp14="http://schemas.microsoft.com/office/word/2010/wordprocessingDrawing" xmlns:wp="http://schemas.openxmlformats.org/drawingml/2006/wordprocessingDrawing" xmlns:w10="urn:schemas-microsoft-com:office:word" xmlns:w="http://schemas.openxmlformats.org/wordprocessingml/2006/main" xmlns:w14="http://schemas.microsoft.com/office/word/2010/wordml" xmlns:w15="http://schemas.microsoft.com/office/word/2012/wordml" xmlns:w16cex="http://schemas.microsoft.com/office/word/2018/wordml/cex" xmlns:w16cid="http://schemas.microsoft.com/office/word/2016/wordml/cid" xmlns:w16="http://schemas.microsoft.com/office/word/2018/wordml" xmlns:w16se="http://schemas.microsoft.com/office/word/2015/wordml/symex" xmlns:wpg="http://schemas.microsoft.com/office/word/2010/wordprocessingGroup" xmlns:wpi="http://schemas.microsoft.com/office/word/2010/wordprocessingInk" xmlns:wne="http://schemas.microsoft.com/office/word/2006/wordml" xmlns:wps="http://schemas.microsoft.com/office/word/2010/wordprocessingShape" mc:Ignorable="w14 w15 w16se w16cid w16 w16cex wp14">
+<w:endnotes xmlns:wpc="http://schemas.microsoft.com/office/word/2010/wordprocessingCanvas" xmlns:cx="http://schemas.microsoft.com/office/drawing/2014/chartex" xmlns:cx1="http://schemas.microsoft.com/office/drawing/2015/9/8/chartex" xmlns:cx2="http://schemas.microsoft.com/office/drawing/2015/10/21/chartex" xmlns:cx3="http://schemas.microsoft.com/office/drawing/2016/5/9/chartex" xmlns:cx4="http://schemas.microsoft.com/office/drawing/2016/5/10/chartex" xmlns:cx5="http://schemas.microsoft.com/office/drawing/2016/5/11/chartex" xmlns:cx6="http://schemas.microsoft.com/office/drawing/2016/5/12/chartex" xmlns:cx7="http://schemas.microsoft.com/office/drawing/2016/5/13/chartex" xmlns:cx8="http://schemas.microsoft.com/office/drawing/2016/5/14/chartex" xmlns:mc="http://schemas.openxmlformats.org/markup-compatibility/2006" xmlns:aink="http://schemas.microsoft.com/office/drawing/2016/ink" xmlns:am3d="http://schemas.microsoft.com/office/drawing/2017/model3d" xmlns:o="urn:schemas-microsoft-com:office:office" xmlns:r="http://schemas.openxmlformats.org/officeDocument/2006/relationships" xmlns:m="http://schemas.openxmlformats.org/officeDocument/2006/math" xmlns:v="urn:schemas-microsoft-com:vml" xmlns:wp14="http://schemas.microsoft.com/office/word/2010/wordprocessingDrawing" xmlns:wp="http://schemas.openxmlformats.org/drawingml/2006/wordprocessingDrawing" xmlns:w10="urn:schemas-microsoft-com:office:word" xmlns:w="http://schemas.openxmlformats.org/wordprocessingml/2006/main" xmlns:w14="http://schemas.microsoft.com/office/word/2010/wordml" xmlns:w15="http://schemas.microsoft.com/office/word/2012/wordml" xmlns:w16cid="http://schemas.microsoft.com/office/word/2016/wordml/cid" xmlns:w16se="http://schemas.microsoft.com/office/word/2015/wordml/symex" xmlns:wpg="http://schemas.microsoft.com/office/word/2010/wordprocessingGroup" xmlns:wpi="http://schemas.microsoft.com/office/word/2010/wordprocessingInk" xmlns:wne="http://schemas.microsoft.com/office/word/2006/wordml" xmlns:wps="http://schemas.microsoft.com/office/word/2010/wordprocessingShape" mc:Ignorable="w14 w15 w16se w16cid wp14">
   <w:endnote w:type="separator" w:id="-1">
     <w:p>
       <w:r>
@@ -936,7 +926,7 @@
 </file>
 
 <file path=word/footer1.xml><?xml version="1.0" encoding="utf-8"?>
-<w:ftr xmlns:wpc="http://schemas.microsoft.com/office/word/2010/wordprocessingCanvas" xmlns:cx="http://schemas.microsoft.com/office/drawing/2014/chartex" xmlns:cx1="http://schemas.microsoft.com/office/drawing/2015/9/8/chartex" xmlns:cx2="http://schemas.microsoft.com/office/drawing/2015/10/21/chartex" xmlns:cx3="http://schemas.microsoft.com/office/drawing/2016/5/9/chartex" xmlns:cx4="http://schemas.microsoft.com/office/drawing/2016/5/10/chartex" xmlns:cx5="http://schemas.microsoft.com/office/drawing/2016/5/11/chartex" xmlns:cx6="http://schemas.microsoft.com/office/drawing/2016/5/12/chartex" xmlns:cx7="http://schemas.microsoft.com/office/drawing/2016/5/13/chartex" xmlns:cx8="http://schemas.microsoft.com/office/drawing/2016/5/14/chartex" xmlns:mc="http://schemas.openxmlformats.org/markup-compatibility/2006" xmlns:aink="http://schemas.microsoft.com/office/drawing/2016/ink" xmlns:am3d="http://schemas.microsoft.com/office/drawing/2017/model3d" xmlns:o="urn:schemas-microsoft-com:office:office" xmlns:r="http://schemas.openxmlformats.org/officeDocument/2006/relationships" xmlns:m="http://schemas.openxmlformats.org/officeDocument/2006/math" xmlns:v="urn:schemas-microsoft-com:vml" xmlns:wp14="http://schemas.microsoft.com/office/word/2010/wordprocessingDrawing" xmlns:wp="http://schemas.openxmlformats.org/drawingml/2006/wordprocessingDrawing" xmlns:w10="urn:schemas-microsoft-com:office:word" xmlns:w="http://schemas.openxmlformats.org/wordprocessingml/2006/main" xmlns:w14="http://schemas.microsoft.com/office/word/2010/wordml" xmlns:w15="http://schemas.microsoft.com/office/word/2012/wordml" xmlns:w16cex="http://schemas.microsoft.com/office/word/2018/wordml/cex" xmlns:w16cid="http://schemas.microsoft.com/office/word/2016/wordml/cid" xmlns:w16="http://schemas.microsoft.com/office/word/2018/wordml" xmlns:w16se="http://schemas.microsoft.com/office/word/2015/wordml/symex" xmlns:wpg="http://schemas.microsoft.com/office/word/2010/wordprocessingGroup" xmlns:wpi="http://schemas.microsoft.com/office/word/2010/wordprocessingInk" xmlns:wne="http://schemas.microsoft.com/office/word/2006/wordml" xmlns:wps="http://schemas.microsoft.com/office/word/2010/wordprocessingShape" mc:Ignorable="w14 w15 w16se w16cid w16 w16cex wp14">
+<w:ftr xmlns:wpc="http://schemas.microsoft.com/office/word/2010/wordprocessingCanvas" xmlns:cx="http://schemas.microsoft.com/office/drawing/2014/chartex" xmlns:cx1="http://schemas.microsoft.com/office/drawing/2015/9/8/chartex" xmlns:cx2="http://schemas.microsoft.com/office/drawing/2015/10/21/chartex" xmlns:cx3="http://schemas.microsoft.com/office/drawing/2016/5/9/chartex" xmlns:cx4="http://schemas.microsoft.com/office/drawing/2016/5/10/chartex" xmlns:cx5="http://schemas.microsoft.com/office/drawing/2016/5/11/chartex" xmlns:cx6="http://schemas.microsoft.com/office/drawing/2016/5/12/chartex" xmlns:cx7="http://schemas.microsoft.com/office/drawing/2016/5/13/chartex" xmlns:cx8="http://schemas.microsoft.com/office/drawing/2016/5/14/chartex" xmlns:mc="http://schemas.openxmlformats.org/markup-compatibility/2006" xmlns:aink="http://schemas.microsoft.com/office/drawing/2016/ink" xmlns:am3d="http://schemas.microsoft.com/office/drawing/2017/model3d" xmlns:o="urn:schemas-microsoft-com:office:office" xmlns:r="http://schemas.openxmlformats.org/officeDocument/2006/relationships" xmlns:m="http://schemas.openxmlformats.org/officeDocument/2006/math" xmlns:v="urn:schemas-microsoft-com:vml" xmlns:wp14="http://schemas.microsoft.com/office/word/2010/wordprocessingDrawing" xmlns:wp="http://schemas.openxmlformats.org/drawingml/2006/wordprocessingDrawing" xmlns:w10="urn:schemas-microsoft-com:office:word" xmlns:w="http://schemas.openxmlformats.org/wordprocessingml/2006/main" xmlns:w14="http://schemas.microsoft.com/office/word/2010/wordml" xmlns:w15="http://schemas.microsoft.com/office/word/2012/wordml" xmlns:w16cid="http://schemas.microsoft.com/office/word/2016/wordml/cid" xmlns:w16se="http://schemas.microsoft.com/office/word/2015/wordml/symex" xmlns:wpg="http://schemas.microsoft.com/office/word/2010/wordprocessingGroup" xmlns:wpi="http://schemas.microsoft.com/office/word/2010/wordprocessingInk" xmlns:wne="http://schemas.microsoft.com/office/word/2006/wordml" xmlns:wps="http://schemas.microsoft.com/office/word/2010/wordprocessingShape" mc:Ignorable="w14 w15 w16se w16cid wp14">
   <w:p>
     <w:pPr>
       <w:pStyle w:val="Piedepgina"/>
@@ -951,7 +941,7 @@
 </file>
 
 <file path=word/footnotes.xml><?xml version="1.0" encoding="utf-8"?>
-<w:footnotes xmlns:wpc="http://schemas.microsoft.com/office/word/2010/wordprocessingCanvas" xmlns:cx="http://schemas.microsoft.com/office/drawing/2014/chartex" xmlns:cx1="http://schemas.microsoft.com/office/drawing/2015/9/8/chartex" xmlns:cx2="http://schemas.microsoft.com/office/drawing/2015/10/21/chartex" xmlns:cx3="http://schemas.microsoft.com/office/drawing/2016/5/9/chartex" xmlns:cx4="http://schemas.microsoft.com/office/drawing/2016/5/10/chartex" xmlns:cx5="http://schemas.microsoft.com/office/drawing/2016/5/11/chartex" xmlns:cx6="http://schemas.microsoft.com/office/drawing/2016/5/12/chartex" xmlns:cx7="http://schemas.microsoft.com/office/drawing/2016/5/13/chartex" xmlns:cx8="http://schemas.microsoft.com/office/drawing/2016/5/14/chartex" xmlns:mc="http://schemas.openxmlformats.org/markup-compatibility/2006" xmlns:aink="http://schemas.microsoft.com/office/drawing/2016/ink" xmlns:am3d="http://schemas.microsoft.com/office/drawing/2017/model3d" xmlns:o="urn:schemas-microsoft-com:office:office" xmlns:r="http://schemas.openxmlformats.org/officeDocument/2006/relationships" xmlns:m="http://schemas.openxmlformats.org/officeDocument/2006/math" xmlns:v="urn:schemas-microsoft-com:vml" xmlns:wp14="http://schemas.microsoft.com/office/word/2010/wordprocessingDrawing" xmlns:wp="http://schemas.openxmlformats.org/drawingml/2006/wordprocessingDrawing" xmlns:w10="urn:schemas-microsoft-com:office:word" xmlns:w="http://schemas.openxmlformats.org/wordprocessingml/2006/main" xmlns:w14="http://schemas.microsoft.com/office/word/2010/wordml" xmlns:w15="http://schemas.microsoft.com/office/word/2012/wordml" xmlns:w16cex="http://schemas.microsoft.com/office/word/2018/wordml/cex" xmlns:w16cid="http://schemas.microsoft.com/office/word/2016/wordml/cid" xmlns:w16="http://schemas.microsoft.com/office/word/2018/wordml" xmlns:w16se="http://schemas.microsoft.com/office/word/2015/wordml/symex" xmlns:wpg="http://schemas.microsoft.com/office/word/2010/wordprocessingGroup" xmlns:wpi="http://schemas.microsoft.com/office/word/2010/wordprocessingInk" xmlns:wne="http://schemas.microsoft.com/office/word/2006/wordml" xmlns:wps="http://schemas.microsoft.com/office/word/2010/wordprocessingShape" mc:Ignorable="w14 w15 w16se w16cid w16 w16cex wp14">
+<w:footnotes xmlns:wpc="http://schemas.microsoft.com/office/word/2010/wordprocessingCanvas" xmlns:cx="http://schemas.microsoft.com/office/drawing/2014/chartex" xmlns:cx1="http://schemas.microsoft.com/office/drawing/2015/9/8/chartex" xmlns:cx2="http://schemas.microsoft.com/office/drawing/2015/10/21/chartex" xmlns:cx3="http://schemas.microsoft.com/office/drawing/2016/5/9/chartex" xmlns:cx4="http://schemas.microsoft.com/office/drawing/2016/5/10/chartex" xmlns:cx5="http://schemas.microsoft.com/office/drawing/2016/5/11/chartex" xmlns:cx6="http://schemas.microsoft.com/office/drawing/2016/5/12/chartex" xmlns:cx7="http://schemas.microsoft.com/office/drawing/2016/5/13/chartex" xmlns:cx8="http://schemas.microsoft.com/office/drawing/2016/5/14/chartex" xmlns:mc="http://schemas.openxmlformats.org/markup-compatibility/2006" xmlns:aink="http://schemas.microsoft.com/office/drawing/2016/ink" xmlns:am3d="http://schemas.microsoft.com/office/drawing/2017/model3d" xmlns:o="urn:schemas-microsoft-com:office:office" xmlns:r="http://schemas.openxmlformats.org/officeDocument/2006/relationships" xmlns:m="http://schemas.openxmlformats.org/officeDocument/2006/math" xmlns:v="urn:schemas-microsoft-com:vml" xmlns:wp14="http://schemas.microsoft.com/office/word/2010/wordprocessingDrawing" xmlns:wp="http://schemas.openxmlformats.org/drawingml/2006/wordprocessingDrawing" xmlns:w10="urn:schemas-microsoft-com:office:word" xmlns:w="http://schemas.openxmlformats.org/wordprocessingml/2006/main" xmlns:w14="http://schemas.microsoft.com/office/word/2010/wordml" xmlns:w15="http://schemas.microsoft.com/office/word/2012/wordml" xmlns:w16cid="http://schemas.microsoft.com/office/word/2016/wordml/cid" xmlns:w16se="http://schemas.microsoft.com/office/word/2015/wordml/symex" xmlns:wpg="http://schemas.microsoft.com/office/word/2010/wordprocessingGroup" xmlns:wpi="http://schemas.microsoft.com/office/word/2010/wordprocessingInk" xmlns:wne="http://schemas.microsoft.com/office/word/2006/wordml" xmlns:wps="http://schemas.microsoft.com/office/word/2010/wordprocessingShape" mc:Ignorable="w14 w15 w16se w16cid wp14">
   <w:footnote w:type="separator" w:id="-1">
     <w:p>
       <w:r>
@@ -973,7 +963,7 @@
 </file>
 
 <file path=word/numbering.xml><?xml version="1.0" encoding="utf-8"?>
-<w:numbering xmlns:wpc="http://schemas.microsoft.com/office/word/2010/wordprocessingCanvas" xmlns:cx="http://schemas.microsoft.com/office/drawing/2014/chartex" xmlns:cx1="http://schemas.microsoft.com/office/drawing/2015/9/8/chartex" xmlns:cx2="http://schemas.microsoft.com/office/drawing/2015/10/21/chartex" xmlns:cx3="http://schemas.microsoft.com/office/drawing/2016/5/9/chartex" xmlns:cx4="http://schemas.microsoft.com/office/drawing/2016/5/10/chartex" xmlns:cx5="http://schemas.microsoft.com/office/drawing/2016/5/11/chartex" xmlns:cx6="http://schemas.microsoft.com/office/drawing/2016/5/12/chartex" xmlns:cx7="http://schemas.microsoft.com/office/drawing/2016/5/13/chartex" xmlns:cx8="http://schemas.microsoft.com/office/drawing/2016/5/14/chartex" xmlns:mc="http://schemas.openxmlformats.org/markup-compatibility/2006" xmlns:aink="http://schemas.microsoft.com/office/drawing/2016/ink" xmlns:am3d="http://schemas.microsoft.com/office/drawing/2017/model3d" xmlns:o="urn:schemas-microsoft-com:office:office" xmlns:r="http://schemas.openxmlformats.org/officeDocument/2006/relationships" xmlns:m="http://schemas.openxmlformats.org/officeDocument/2006/math" xmlns:v="urn:schemas-microsoft-com:vml" xmlns:wp14="http://schemas.microsoft.com/office/word/2010/wordprocessingDrawing" xmlns:wp="http://schemas.openxmlformats.org/drawingml/2006/wordprocessingDrawing" xmlns:w10="urn:schemas-microsoft-com:office:word" xmlns:w="http://schemas.openxmlformats.org/wordprocessingml/2006/main" xmlns:w14="http://schemas.microsoft.com/office/word/2010/wordml" xmlns:w15="http://schemas.microsoft.com/office/word/2012/wordml" xmlns:w16cex="http://schemas.microsoft.com/office/word/2018/wordml/cex" xmlns:w16cid="http://schemas.microsoft.com/office/word/2016/wordml/cid" xmlns:w16="http://schemas.microsoft.com/office/word/2018/wordml" xmlns:w16se="http://schemas.microsoft.com/office/word/2015/wordml/symex" xmlns:wpg="http://schemas.microsoft.com/office/word/2010/wordprocessingGroup" xmlns:wpi="http://schemas.microsoft.com/office/word/2010/wordprocessingInk" xmlns:wne="http://schemas.microsoft.com/office/word/2006/wordml" xmlns:wps="http://schemas.microsoft.com/office/word/2010/wordprocessingShape" mc:Ignorable="w14 w15 w16se w16cid w16 w16cex wp14">
+<w:numbering xmlns:wpc="http://schemas.microsoft.com/office/word/2010/wordprocessingCanvas" xmlns:cx="http://schemas.microsoft.com/office/drawing/2014/chartex" xmlns:cx1="http://schemas.microsoft.com/office/drawing/2015/9/8/chartex" xmlns:cx2="http://schemas.microsoft.com/office/drawing/2015/10/21/chartex" xmlns:cx3="http://schemas.microsoft.com/office/drawing/2016/5/9/chartex" xmlns:cx4="http://schemas.microsoft.com/office/drawing/2016/5/10/chartex" xmlns:cx5="http://schemas.microsoft.com/office/drawing/2016/5/11/chartex" xmlns:cx6="http://schemas.microsoft.com/office/drawing/2016/5/12/chartex" xmlns:cx7="http://schemas.microsoft.com/office/drawing/2016/5/13/chartex" xmlns:cx8="http://schemas.microsoft.com/office/drawing/2016/5/14/chartex" xmlns:mc="http://schemas.openxmlformats.org/markup-compatibility/2006" xmlns:aink="http://schemas.microsoft.com/office/drawing/2016/ink" xmlns:am3d="http://schemas.microsoft.com/office/drawing/2017/model3d" xmlns:o="urn:schemas-microsoft-com:office:office" xmlns:r="http://schemas.openxmlformats.org/officeDocument/2006/relationships" xmlns:m="http://schemas.openxmlformats.org/officeDocument/2006/math" xmlns:v="urn:schemas-microsoft-com:vml" xmlns:wp14="http://schemas.microsoft.com/office/word/2010/wordprocessingDrawing" xmlns:wp="http://schemas.openxmlformats.org/drawingml/2006/wordprocessingDrawing" xmlns:w10="urn:schemas-microsoft-com:office:word" xmlns:w="http://schemas.openxmlformats.org/wordprocessingml/2006/main" xmlns:w14="http://schemas.microsoft.com/office/word/2010/wordml" xmlns:w15="http://schemas.microsoft.com/office/word/2012/wordml" xmlns:w16cid="http://schemas.microsoft.com/office/word/2016/wordml/cid" xmlns:w16se="http://schemas.microsoft.com/office/word/2015/wordml/symex" xmlns:wpg="http://schemas.microsoft.com/office/word/2010/wordprocessingGroup" xmlns:wpi="http://schemas.microsoft.com/office/word/2010/wordprocessingInk" xmlns:wne="http://schemas.microsoft.com/office/word/2006/wordml" xmlns:wps="http://schemas.microsoft.com/office/word/2010/wordprocessingShape" mc:Ignorable="w14 w15 w16se w16cid wp14">
   <w:abstractNum w:abstractNumId="0" w15:restartNumberingAfterBreak="0">
     <w:nsid w:val="FFFFFF1D"/>
     <w:multiLevelType w:val="multilevel"/>
@@ -3405,7 +3395,7 @@
 </file>
 
 <file path=word/styles.xml><?xml version="1.0" encoding="utf-8"?>
-<w:styles xmlns:mc="http://schemas.openxmlformats.org/markup-compatibility/2006" xmlns:r="http://schemas.openxmlformats.org/officeDocument/2006/relationships" xmlns:w="http://schemas.openxmlformats.org/wordprocessingml/2006/main" xmlns:w14="http://schemas.microsoft.com/office/word/2010/wordml" xmlns:w15="http://schemas.microsoft.com/office/word/2012/wordml" xmlns:w16cex="http://schemas.microsoft.com/office/word/2018/wordml/cex" xmlns:w16cid="http://schemas.microsoft.com/office/word/2016/wordml/cid" xmlns:w16="http://schemas.microsoft.com/office/word/2018/wordml" xmlns:w16se="http://schemas.microsoft.com/office/word/2015/wordml/symex" mc:Ignorable="w14 w15 w16se w16cid w16 w16cex">
+<w:styles xmlns:mc="http://schemas.openxmlformats.org/markup-compatibility/2006" xmlns:r="http://schemas.openxmlformats.org/officeDocument/2006/relationships" xmlns:w="http://schemas.openxmlformats.org/wordprocessingml/2006/main" xmlns:w14="http://schemas.microsoft.com/office/word/2010/wordml" xmlns:w15="http://schemas.microsoft.com/office/word/2012/wordml" xmlns:w16cid="http://schemas.microsoft.com/office/word/2016/wordml/cid" xmlns:w16se="http://schemas.microsoft.com/office/word/2015/wordml/symex" mc:Ignorable="w14 w15 w16se w16cid">
   <w:docDefaults>
     <w:rPrDefault>
       <w:rPr>
@@ -4466,15 +4456,6 @@
 </file>
 
 <file path=customXml/item1.xml><?xml version="1.0" encoding="utf-8"?>
-<?mso-contentType ?>
-<FormTemplates xmlns="http://schemas.microsoft.com/sharepoint/v3/contenttype/forms">
-  <Display>DocumentLibraryForm</Display>
-  <Edit>DocumentLibraryForm</Edit>
-  <New>DocumentLibraryForm</New>
-</FormTemplates>
-</file>
-
-<file path=customXml/item2.xml><?xml version="1.0" encoding="utf-8"?>
 <ct:contentTypeSchema xmlns:ct="http://schemas.microsoft.com/office/2006/metadata/contentType" xmlns:ma="http://schemas.microsoft.com/office/2006/metadata/properties/metaAttributes" ct:_="" ma:_="" ma:contentTypeName="Document" ma:contentTypeID="0x010100909534EFBD281046817806CDDDA0E287" ma:contentTypeVersion="7" ma:contentTypeDescription="Create a new document." ma:contentTypeScope="" ma:versionID="cf785c3d096fbeb69d7a309b99c54924">
   <xsd:schema xmlns:xsd="http://www.w3.org/2001/XMLSchema" xmlns:xs="http://www.w3.org/2001/XMLSchema" xmlns:p="http://schemas.microsoft.com/office/2006/metadata/properties" xmlns:ns3="b8c4356b-22e6-45ae-ac45-10c07bbe8c06" targetNamespace="http://schemas.microsoft.com/office/2006/metadata/properties" ma:root="true" ma:fieldsID="4b4dcc506494014ed6a0159332a449d4" ns3:_="">
     <xsd:import namespace="b8c4356b-22e6-45ae-ac45-10c07bbe8c06"/>
@@ -4638,25 +4619,26 @@
 </ct:contentTypeSchema>
 </file>
 
-<file path=customXml/item3.xml><?xml version="1.0" encoding="utf-8"?>
-<b:Sources xmlns:b="http://schemas.openxmlformats.org/officeDocument/2006/bibliography" xmlns="http://schemas.openxmlformats.org/officeDocument/2006/bibliography" SelectedStyle="\APA.XSL" StyleName="APA"/>
+<file path=customXml/item2.xml><?xml version="1.0" encoding="utf-8"?>
+<?mso-contentType ?>
+<FormTemplates xmlns="http://schemas.microsoft.com/sharepoint/v3/contenttype/forms">
+  <Display>DocumentLibraryForm</Display>
+  <Edit>DocumentLibraryForm</Edit>
+  <New>DocumentLibraryForm</New>
+</FormTemplates>
 </file>
 
-<file path=customXml/item4.xml><?xml version="1.0" encoding="utf-8"?>
+<file path=customXml/item3.xml><?xml version="1.0" encoding="utf-8"?>
 <p:properties xmlns:p="http://schemas.microsoft.com/office/2006/metadata/properties" xmlns:xsi="http://www.w3.org/2001/XMLSchema-instance" xmlns:pc="http://schemas.microsoft.com/office/infopath/2007/PartnerControls">
   <documentManagement/>
 </p:properties>
 </file>
 
-<file path=customXml/itemProps1.xml><?xml version="1.0" encoding="utf-8"?>
-<ds:datastoreItem xmlns:ds="http://schemas.openxmlformats.org/officeDocument/2006/customXml" ds:itemID="{3761D30D-74FF-4D28-8C0C-748B956B8642}">
-  <ds:schemaRefs>
-    <ds:schemaRef ds:uri="http://schemas.microsoft.com/sharepoint/v3/contenttype/forms"/>
-  </ds:schemaRefs>
-</ds:datastoreItem>
+<file path=customXml/item4.xml><?xml version="1.0" encoding="utf-8"?>
+<b:Sources xmlns:b="http://schemas.openxmlformats.org/officeDocument/2006/bibliography" xmlns="http://schemas.openxmlformats.org/officeDocument/2006/bibliography" SelectedStyle="\APA.XSL" StyleName="APA"/>
 </file>
 
-<file path=customXml/itemProps2.xml><?xml version="1.0" encoding="utf-8"?>
+<file path=customXml/itemProps1.xml><?xml version="1.0" encoding="utf-8"?>
 <ds:datastoreItem xmlns:ds="http://schemas.openxmlformats.org/officeDocument/2006/customXml" ds:itemID="{9BD398AE-6DBE-4D34-BDF0-88DE5674D2D1}">
   <ds:schemaRefs>
     <ds:schemaRef ds:uri="http://schemas.microsoft.com/office/2006/metadata/contentType"/>
@@ -4674,19 +4656,27 @@
 </ds:datastoreItem>
 </file>
 
-<file path=customXml/itemProps3.xml><?xml version="1.0" encoding="utf-8"?>
-<ds:datastoreItem xmlns:ds="http://schemas.openxmlformats.org/officeDocument/2006/customXml" ds:itemID="{2A31393E-5C11-914E-831D-78924AADDD18}">
+<file path=customXml/itemProps2.xml><?xml version="1.0" encoding="utf-8"?>
+<ds:datastoreItem xmlns:ds="http://schemas.openxmlformats.org/officeDocument/2006/customXml" ds:itemID="{3761D30D-74FF-4D28-8C0C-748B956B8642}">
   <ds:schemaRefs>
-    <ds:schemaRef ds:uri="http://schemas.openxmlformats.org/officeDocument/2006/bibliography"/>
+    <ds:schemaRef ds:uri="http://schemas.microsoft.com/sharepoint/v3/contenttype/forms"/>
   </ds:schemaRefs>
 </ds:datastoreItem>
 </file>
 
-<file path=customXml/itemProps4.xml><?xml version="1.0" encoding="utf-8"?>
+<file path=customXml/itemProps3.xml><?xml version="1.0" encoding="utf-8"?>
 <ds:datastoreItem xmlns:ds="http://schemas.openxmlformats.org/officeDocument/2006/customXml" ds:itemID="{496D194E-ED61-4314-9C40-529A619B8F90}">
   <ds:schemaRefs>
     <ds:schemaRef ds:uri="http://schemas.microsoft.com/office/2006/metadata/properties"/>
     <ds:schemaRef ds:uri="http://schemas.microsoft.com/office/infopath/2007/PartnerControls"/>
   </ds:schemaRefs>
 </ds:datastoreItem>
+</file>
+
+<file path=customXml/itemProps4.xml><?xml version="1.0" encoding="utf-8"?>
+<ds:datastoreItem xmlns:ds="http://schemas.openxmlformats.org/officeDocument/2006/customXml" ds:itemID="{71227DCC-4D0E-486E-B1BD-6B8E1E3F21C9}">
+  <ds:schemaRefs>
+    <ds:schemaRef ds:uri="http://schemas.openxmlformats.org/officeDocument/2006/bibliography"/>
+  </ds:schemaRefs>
+</ds:datastoreItem>
 </file>
</xml_diff>